<commit_message>
📔 Update folder for third correction
</commit_message>
<xml_diff>
--- a/Carpeta/Trabajo de Campo I.docx
+++ b/Carpeta/Trabajo de Campo I.docx
@@ -224,6 +224,9 @@
     <w:p>
       <w:pPr>
         <w:pStyle w:val="Ttulo"/>
+        <w:rPr>
+          <w:u w:val="single"/>
+        </w:rPr>
       </w:pPr>
       <w:r>
         <w:lastRenderedPageBreak/>
@@ -1085,7 +1088,21 @@
                 <w:rStyle w:val="Hipervnculo"/>
                 <w:noProof/>
               </w:rPr>
-              <w:t>Guías de Instalación, Configuración, y Fichero Léame</w:t>
+              <w:t>Guías de Inst</w:t>
+            </w:r>
+            <w:r>
+              <w:rPr>
+                <w:rStyle w:val="Hipervnculo"/>
+                <w:noProof/>
+              </w:rPr>
+              <w:t>a</w:t>
+            </w:r>
+            <w:r>
+              <w:rPr>
+                <w:rStyle w:val="Hipervnculo"/>
+                <w:noProof/>
+              </w:rPr>
+              <w:t>lación, Configuración, y Fichero Léame</w:t>
             </w:r>
             <w:r>
               <w:rPr>
@@ -4696,6 +4713,513 @@
       </w:r>
     </w:p>
     <w:p>
+      <w:r>
+        <w:br w:type="page"/>
+      </w:r>
+    </w:p>
+    <w:p>
+      <w:pPr>
+        <w:pStyle w:val="Ttulo2"/>
+      </w:pPr>
+      <w:r>
+        <w:lastRenderedPageBreak/>
+        <w:t>G0</w:t>
+      </w:r>
+      <w:r>
+        <w:t>6</w:t>
+      </w:r>
+      <w:r>
+        <w:t xml:space="preserve">. </w:t>
+      </w:r>
+      <w:r>
+        <w:t>Diagrama de clases parcial de todos los módulos implementado</w:t>
+      </w:r>
+    </w:p>
+    <w:p/>
+    <w:p>
+      <w:r>
+        <w:rPr>
+          <w:noProof/>
+        </w:rPr>
+        <w:drawing>
+          <wp:inline distT="0" distB="0" distL="0" distR="0" wp14:anchorId="3B16260F" wp14:editId="1E24CB1B">
+            <wp:extent cx="3867150" cy="1962150"/>
+            <wp:effectExtent l="0" t="0" r="0" b="0"/>
+            <wp:docPr id="12" name="Imagen 12"/>
+            <wp:cNvGraphicFramePr>
+              <a:graphicFrameLocks xmlns:a="http://schemas.openxmlformats.org/drawingml/2006/main" noChangeAspect="1"/>
+            </wp:cNvGraphicFramePr>
+            <a:graphic xmlns:a="http://schemas.openxmlformats.org/drawingml/2006/main">
+              <a:graphicData uri="http://schemas.openxmlformats.org/drawingml/2006/picture">
+                <pic:pic xmlns:pic="http://schemas.openxmlformats.org/drawingml/2006/picture">
+                  <pic:nvPicPr>
+                    <pic:cNvPr id="0" name="Picture 4"/>
+                    <pic:cNvPicPr>
+                      <a:picLocks noChangeAspect="1" noChangeArrowheads="1"/>
+                    </pic:cNvPicPr>
+                  </pic:nvPicPr>
+                  <pic:blipFill>
+                    <a:blip r:embed="rId8">
+                      <a:extLst>
+                        <a:ext uri="{28A0092B-C50C-407E-A947-70E740481C1C}">
+                          <a14:useLocalDpi xmlns:a14="http://schemas.microsoft.com/office/drawing/2010/main" val="0"/>
+                        </a:ext>
+                      </a:extLst>
+                    </a:blip>
+                    <a:srcRect/>
+                    <a:stretch>
+                      <a:fillRect/>
+                    </a:stretch>
+                  </pic:blipFill>
+                  <pic:spPr bwMode="auto">
+                    <a:xfrm>
+                      <a:off x="0" y="0"/>
+                      <a:ext cx="3867150" cy="1962150"/>
+                    </a:xfrm>
+                    <a:prstGeom prst="rect">
+                      <a:avLst/>
+                    </a:prstGeom>
+                    <a:noFill/>
+                    <a:ln>
+                      <a:noFill/>
+                    </a:ln>
+                  </pic:spPr>
+                </pic:pic>
+              </a:graphicData>
+            </a:graphic>
+          </wp:inline>
+        </w:drawing>
+      </w:r>
+    </w:p>
+    <w:p/>
+    <w:p>
+      <w:r>
+        <w:rPr>
+          <w:noProof/>
+        </w:rPr>
+        <w:drawing>
+          <wp:inline distT="0" distB="0" distL="0" distR="0" wp14:anchorId="09190F22" wp14:editId="7A6CAF3B">
+            <wp:extent cx="5943600" cy="3016250"/>
+            <wp:effectExtent l="0" t="0" r="0" b="0"/>
+            <wp:docPr id="41" name="Imagen 41"/>
+            <wp:cNvGraphicFramePr>
+              <a:graphicFrameLocks xmlns:a="http://schemas.openxmlformats.org/drawingml/2006/main" noChangeAspect="1"/>
+            </wp:cNvGraphicFramePr>
+            <a:graphic xmlns:a="http://schemas.openxmlformats.org/drawingml/2006/main">
+              <a:graphicData uri="http://schemas.openxmlformats.org/drawingml/2006/picture">
+                <pic:pic xmlns:pic="http://schemas.openxmlformats.org/drawingml/2006/picture">
+                  <pic:nvPicPr>
+                    <pic:cNvPr id="0" name="Picture 5"/>
+                    <pic:cNvPicPr>
+                      <a:picLocks noChangeAspect="1" noChangeArrowheads="1"/>
+                    </pic:cNvPicPr>
+                  </pic:nvPicPr>
+                  <pic:blipFill>
+                    <a:blip r:embed="rId9">
+                      <a:extLst>
+                        <a:ext uri="{28A0092B-C50C-407E-A947-70E740481C1C}">
+                          <a14:useLocalDpi xmlns:a14="http://schemas.microsoft.com/office/drawing/2010/main" val="0"/>
+                        </a:ext>
+                      </a:extLst>
+                    </a:blip>
+                    <a:srcRect/>
+                    <a:stretch>
+                      <a:fillRect/>
+                    </a:stretch>
+                  </pic:blipFill>
+                  <pic:spPr bwMode="auto">
+                    <a:xfrm>
+                      <a:off x="0" y="0"/>
+                      <a:ext cx="5943600" cy="3016250"/>
+                    </a:xfrm>
+                    <a:prstGeom prst="rect">
+                      <a:avLst/>
+                    </a:prstGeom>
+                    <a:noFill/>
+                    <a:ln>
+                      <a:noFill/>
+                    </a:ln>
+                  </pic:spPr>
+                </pic:pic>
+              </a:graphicData>
+            </a:graphic>
+          </wp:inline>
+        </w:drawing>
+      </w:r>
+    </w:p>
+    <w:p/>
+    <w:p>
+      <w:r>
+        <w:rPr>
+          <w:noProof/>
+        </w:rPr>
+        <w:lastRenderedPageBreak/>
+        <w:drawing>
+          <wp:inline distT="0" distB="0" distL="0" distR="0" wp14:anchorId="3E6EA350" wp14:editId="38CB439B">
+            <wp:extent cx="4924425" cy="5762625"/>
+            <wp:effectExtent l="0" t="0" r="9525" b="9525"/>
+            <wp:docPr id="42" name="Imagen 42"/>
+            <wp:cNvGraphicFramePr>
+              <a:graphicFrameLocks xmlns:a="http://schemas.openxmlformats.org/drawingml/2006/main" noChangeAspect="1"/>
+            </wp:cNvGraphicFramePr>
+            <a:graphic xmlns:a="http://schemas.openxmlformats.org/drawingml/2006/main">
+              <a:graphicData uri="http://schemas.openxmlformats.org/drawingml/2006/picture">
+                <pic:pic xmlns:pic="http://schemas.openxmlformats.org/drawingml/2006/picture">
+                  <pic:nvPicPr>
+                    <pic:cNvPr id="0" name="Picture 6"/>
+                    <pic:cNvPicPr>
+                      <a:picLocks noChangeAspect="1" noChangeArrowheads="1"/>
+                    </pic:cNvPicPr>
+                  </pic:nvPicPr>
+                  <pic:blipFill>
+                    <a:blip r:embed="rId10">
+                      <a:extLst>
+                        <a:ext uri="{28A0092B-C50C-407E-A947-70E740481C1C}">
+                          <a14:useLocalDpi xmlns:a14="http://schemas.microsoft.com/office/drawing/2010/main" val="0"/>
+                        </a:ext>
+                      </a:extLst>
+                    </a:blip>
+                    <a:srcRect/>
+                    <a:stretch>
+                      <a:fillRect/>
+                    </a:stretch>
+                  </pic:blipFill>
+                  <pic:spPr bwMode="auto">
+                    <a:xfrm>
+                      <a:off x="0" y="0"/>
+                      <a:ext cx="4924425" cy="5762625"/>
+                    </a:xfrm>
+                    <a:prstGeom prst="rect">
+                      <a:avLst/>
+                    </a:prstGeom>
+                    <a:noFill/>
+                    <a:ln>
+                      <a:noFill/>
+                    </a:ln>
+                  </pic:spPr>
+                </pic:pic>
+              </a:graphicData>
+            </a:graphic>
+          </wp:inline>
+        </w:drawing>
+      </w:r>
+    </w:p>
+    <w:p>
+      <w:r>
+        <w:br w:type="page"/>
+      </w:r>
+    </w:p>
+    <w:p>
+      <w:r>
+        <w:rPr>
+          <w:noProof/>
+        </w:rPr>
+        <w:lastRenderedPageBreak/>
+        <w:drawing>
+          <wp:inline distT="0" distB="0" distL="0" distR="0" wp14:anchorId="421BE700" wp14:editId="37B8457E">
+            <wp:extent cx="4791075" cy="3429000"/>
+            <wp:effectExtent l="0" t="0" r="9525" b="0"/>
+            <wp:docPr id="43" name="Imagen 43"/>
+            <wp:cNvGraphicFramePr>
+              <a:graphicFrameLocks xmlns:a="http://schemas.openxmlformats.org/drawingml/2006/main" noChangeAspect="1"/>
+            </wp:cNvGraphicFramePr>
+            <a:graphic xmlns:a="http://schemas.openxmlformats.org/drawingml/2006/main">
+              <a:graphicData uri="http://schemas.openxmlformats.org/drawingml/2006/picture">
+                <pic:pic xmlns:pic="http://schemas.openxmlformats.org/drawingml/2006/picture">
+                  <pic:nvPicPr>
+                    <pic:cNvPr id="0" name="Picture 7"/>
+                    <pic:cNvPicPr>
+                      <a:picLocks noChangeAspect="1" noChangeArrowheads="1"/>
+                    </pic:cNvPicPr>
+                  </pic:nvPicPr>
+                  <pic:blipFill>
+                    <a:blip r:embed="rId11">
+                      <a:extLst>
+                        <a:ext uri="{28A0092B-C50C-407E-A947-70E740481C1C}">
+                          <a14:useLocalDpi xmlns:a14="http://schemas.microsoft.com/office/drawing/2010/main" val="0"/>
+                        </a:ext>
+                      </a:extLst>
+                    </a:blip>
+                    <a:srcRect/>
+                    <a:stretch>
+                      <a:fillRect/>
+                    </a:stretch>
+                  </pic:blipFill>
+                  <pic:spPr bwMode="auto">
+                    <a:xfrm>
+                      <a:off x="0" y="0"/>
+                      <a:ext cx="4791075" cy="3429000"/>
+                    </a:xfrm>
+                    <a:prstGeom prst="rect">
+                      <a:avLst/>
+                    </a:prstGeom>
+                    <a:noFill/>
+                    <a:ln>
+                      <a:noFill/>
+                    </a:ln>
+                  </pic:spPr>
+                </pic:pic>
+              </a:graphicData>
+            </a:graphic>
+          </wp:inline>
+        </w:drawing>
+      </w:r>
+    </w:p>
+    <w:p>
+      <w:r>
+        <w:rPr>
+          <w:noProof/>
+        </w:rPr>
+        <w:drawing>
+          <wp:inline distT="0" distB="0" distL="0" distR="0" wp14:anchorId="14FDC85A" wp14:editId="5996B17A">
+            <wp:extent cx="5667375" cy="3743737"/>
+            <wp:effectExtent l="0" t="0" r="0" b="9525"/>
+            <wp:docPr id="44" name="Imagen 44"/>
+            <wp:cNvGraphicFramePr>
+              <a:graphicFrameLocks xmlns:a="http://schemas.openxmlformats.org/drawingml/2006/main" noChangeAspect="1"/>
+            </wp:cNvGraphicFramePr>
+            <a:graphic xmlns:a="http://schemas.openxmlformats.org/drawingml/2006/main">
+              <a:graphicData uri="http://schemas.openxmlformats.org/drawingml/2006/picture">
+                <pic:pic xmlns:pic="http://schemas.openxmlformats.org/drawingml/2006/picture">
+                  <pic:nvPicPr>
+                    <pic:cNvPr id="0" name="Picture 8"/>
+                    <pic:cNvPicPr>
+                      <a:picLocks noChangeAspect="1" noChangeArrowheads="1"/>
+                    </pic:cNvPicPr>
+                  </pic:nvPicPr>
+                  <pic:blipFill>
+                    <a:blip r:embed="rId12">
+                      <a:extLst>
+                        <a:ext uri="{28A0092B-C50C-407E-A947-70E740481C1C}">
+                          <a14:useLocalDpi xmlns:a14="http://schemas.microsoft.com/office/drawing/2010/main" val="0"/>
+                        </a:ext>
+                      </a:extLst>
+                    </a:blip>
+                    <a:srcRect/>
+                    <a:stretch>
+                      <a:fillRect/>
+                    </a:stretch>
+                  </pic:blipFill>
+                  <pic:spPr bwMode="auto">
+                    <a:xfrm>
+                      <a:off x="0" y="0"/>
+                      <a:ext cx="5669428" cy="3745093"/>
+                    </a:xfrm>
+                    <a:prstGeom prst="rect">
+                      <a:avLst/>
+                    </a:prstGeom>
+                    <a:noFill/>
+                    <a:ln>
+                      <a:noFill/>
+                    </a:ln>
+                  </pic:spPr>
+                </pic:pic>
+              </a:graphicData>
+            </a:graphic>
+          </wp:inline>
+        </w:drawing>
+      </w:r>
+    </w:p>
+    <w:p>
+      <w:r>
+        <w:rPr>
+          <w:noProof/>
+        </w:rPr>
+        <w:lastRenderedPageBreak/>
+        <w:drawing>
+          <wp:inline distT="0" distB="0" distL="0" distR="0" wp14:anchorId="7B22D977" wp14:editId="181A9EF1">
+            <wp:extent cx="5943600" cy="4225290"/>
+            <wp:effectExtent l="0" t="0" r="0" b="3810"/>
+            <wp:docPr id="45" name="Imagen 45"/>
+            <wp:cNvGraphicFramePr>
+              <a:graphicFrameLocks xmlns:a="http://schemas.openxmlformats.org/drawingml/2006/main" noChangeAspect="1"/>
+            </wp:cNvGraphicFramePr>
+            <a:graphic xmlns:a="http://schemas.openxmlformats.org/drawingml/2006/main">
+              <a:graphicData uri="http://schemas.openxmlformats.org/drawingml/2006/picture">
+                <pic:pic xmlns:pic="http://schemas.openxmlformats.org/drawingml/2006/picture">
+                  <pic:nvPicPr>
+                    <pic:cNvPr id="0" name="Picture 9"/>
+                    <pic:cNvPicPr>
+                      <a:picLocks noChangeAspect="1" noChangeArrowheads="1"/>
+                    </pic:cNvPicPr>
+                  </pic:nvPicPr>
+                  <pic:blipFill>
+                    <a:blip r:embed="rId13">
+                      <a:extLst>
+                        <a:ext uri="{28A0092B-C50C-407E-A947-70E740481C1C}">
+                          <a14:useLocalDpi xmlns:a14="http://schemas.microsoft.com/office/drawing/2010/main" val="0"/>
+                        </a:ext>
+                      </a:extLst>
+                    </a:blip>
+                    <a:srcRect/>
+                    <a:stretch>
+                      <a:fillRect/>
+                    </a:stretch>
+                  </pic:blipFill>
+                  <pic:spPr bwMode="auto">
+                    <a:xfrm>
+                      <a:off x="0" y="0"/>
+                      <a:ext cx="5943600" cy="4225290"/>
+                    </a:xfrm>
+                    <a:prstGeom prst="rect">
+                      <a:avLst/>
+                    </a:prstGeom>
+                    <a:noFill/>
+                    <a:ln>
+                      <a:noFill/>
+                    </a:ln>
+                  </pic:spPr>
+                </pic:pic>
+              </a:graphicData>
+            </a:graphic>
+          </wp:inline>
+        </w:drawing>
+      </w:r>
+      <w:r>
+        <w:br w:type="page"/>
+      </w:r>
+    </w:p>
+    <w:p>
+      <w:pPr>
+        <w:pStyle w:val="Ttulo2"/>
+      </w:pPr>
+      <w:bookmarkStart w:id="14" w:name="_Toc106911524"/>
+      <w:r>
+        <w:lastRenderedPageBreak/>
+        <w:t>G0</w:t>
+      </w:r>
+      <w:r>
+        <w:t>7</w:t>
+      </w:r>
+      <w:r>
+        <w:t>. Modelo de datos parcial de todos los módulos implementados</w:t>
+      </w:r>
+    </w:p>
+    <w:p/>
+    <w:p>
+      <w:pPr>
+        <w:jc w:val="center"/>
+      </w:pPr>
+      <w:r>
+        <w:rPr>
+          <w:noProof/>
+        </w:rPr>
+        <w:drawing>
+          <wp:inline distT="0" distB="0" distL="0" distR="0" wp14:anchorId="019CAD78" wp14:editId="2C7EEDDE">
+            <wp:extent cx="2445573" cy="6705600"/>
+            <wp:effectExtent l="0" t="0" r="0" b="0"/>
+            <wp:docPr id="46" name="Imagen 46"/>
+            <wp:cNvGraphicFramePr>
+              <a:graphicFrameLocks xmlns:a="http://schemas.openxmlformats.org/drawingml/2006/main" noChangeAspect="1"/>
+            </wp:cNvGraphicFramePr>
+            <a:graphic xmlns:a="http://schemas.openxmlformats.org/drawingml/2006/main">
+              <a:graphicData uri="http://schemas.openxmlformats.org/drawingml/2006/picture">
+                <pic:pic xmlns:pic="http://schemas.openxmlformats.org/drawingml/2006/picture">
+                  <pic:nvPicPr>
+                    <pic:cNvPr id="0" name="Picture 10"/>
+                    <pic:cNvPicPr>
+                      <a:picLocks noChangeAspect="1" noChangeArrowheads="1"/>
+                    </pic:cNvPicPr>
+                  </pic:nvPicPr>
+                  <pic:blipFill>
+                    <a:blip r:embed="rId14">
+                      <a:extLst>
+                        <a:ext uri="{28A0092B-C50C-407E-A947-70E740481C1C}">
+                          <a14:useLocalDpi xmlns:a14="http://schemas.microsoft.com/office/drawing/2010/main" val="0"/>
+                        </a:ext>
+                      </a:extLst>
+                    </a:blip>
+                    <a:srcRect/>
+                    <a:stretch>
+                      <a:fillRect/>
+                    </a:stretch>
+                  </pic:blipFill>
+                  <pic:spPr bwMode="auto">
+                    <a:xfrm>
+                      <a:off x="0" y="0"/>
+                      <a:ext cx="2448282" cy="6713028"/>
+                    </a:xfrm>
+                    <a:prstGeom prst="rect">
+                      <a:avLst/>
+                    </a:prstGeom>
+                    <a:noFill/>
+                    <a:ln>
+                      <a:noFill/>
+                    </a:ln>
+                  </pic:spPr>
+                </pic:pic>
+              </a:graphicData>
+            </a:graphic>
+          </wp:inline>
+        </w:drawing>
+      </w:r>
+    </w:p>
+    <w:p>
+      <w:pPr>
+        <w:jc w:val="center"/>
+      </w:pPr>
+      <w:r>
+        <w:br w:type="page"/>
+      </w:r>
+      <w:r>
+        <w:rPr>
+          <w:noProof/>
+        </w:rPr>
+        <w:lastRenderedPageBreak/>
+        <w:drawing>
+          <wp:inline distT="0" distB="0" distL="0" distR="0" wp14:anchorId="7E4C8180" wp14:editId="1BB77AAA">
+            <wp:extent cx="4604796" cy="7391400"/>
+            <wp:effectExtent l="0" t="0" r="5715" b="0"/>
+            <wp:docPr id="47" name="Imagen 47"/>
+            <wp:cNvGraphicFramePr>
+              <a:graphicFrameLocks xmlns:a="http://schemas.openxmlformats.org/drawingml/2006/main" noChangeAspect="1"/>
+            </wp:cNvGraphicFramePr>
+            <a:graphic xmlns:a="http://schemas.openxmlformats.org/drawingml/2006/main">
+              <a:graphicData uri="http://schemas.openxmlformats.org/drawingml/2006/picture">
+                <pic:pic xmlns:pic="http://schemas.openxmlformats.org/drawingml/2006/picture">
+                  <pic:nvPicPr>
+                    <pic:cNvPr id="0" name="Picture 11"/>
+                    <pic:cNvPicPr>
+                      <a:picLocks noChangeAspect="1" noChangeArrowheads="1"/>
+                    </pic:cNvPicPr>
+                  </pic:nvPicPr>
+                  <pic:blipFill>
+                    <a:blip r:embed="rId15">
+                      <a:extLst>
+                        <a:ext uri="{28A0092B-C50C-407E-A947-70E740481C1C}">
+                          <a14:useLocalDpi xmlns:a14="http://schemas.microsoft.com/office/drawing/2010/main" val="0"/>
+                        </a:ext>
+                      </a:extLst>
+                    </a:blip>
+                    <a:srcRect/>
+                    <a:stretch>
+                      <a:fillRect/>
+                    </a:stretch>
+                  </pic:blipFill>
+                  <pic:spPr bwMode="auto">
+                    <a:xfrm>
+                      <a:off x="0" y="0"/>
+                      <a:ext cx="4608927" cy="7398031"/>
+                    </a:xfrm>
+                    <a:prstGeom prst="rect">
+                      <a:avLst/>
+                    </a:prstGeom>
+                    <a:noFill/>
+                    <a:ln>
+                      <a:noFill/>
+                    </a:ln>
+                  </pic:spPr>
+                </pic:pic>
+              </a:graphicData>
+            </a:graphic>
+          </wp:inline>
+        </w:drawing>
+      </w:r>
+      <w:r>
+        <w:br w:type="page"/>
+      </w:r>
+    </w:p>
+    <w:p>
       <w:pPr>
         <w:rPr>
           <w:rFonts w:eastAsiaTheme="majorEastAsia" w:cstheme="majorBidi"/>
@@ -4704,17 +5228,12 @@
           <w:szCs w:val="32"/>
         </w:rPr>
       </w:pPr>
-      <w:r>
-        <w:br w:type="page"/>
-      </w:r>
     </w:p>
     <w:p>
       <w:pPr>
         <w:pStyle w:val="Ttulo1"/>
       </w:pPr>
-      <w:bookmarkStart w:id="14" w:name="_Toc106911524"/>
-      <w:r>
-        <w:lastRenderedPageBreak/>
+      <w:r>
         <w:t>N00. Procesos de negocio</w:t>
       </w:r>
       <w:bookmarkEnd w:id="14"/>
@@ -4961,7 +5480,15 @@
           <w:rFonts w:eastAsia="Times New Roman" w:cs="Arial"/>
           <w:szCs w:val="24"/>
         </w:rPr>
-        <w:t>Una vez que el alumno ya está registrado en la institución, el empleado de atención al alumnado abrirá el registro con la lista de cursos y le consultará al alumno en cuales se quiere anotar. Una vez realizada la selección, el empleado anotara los datos del alumno en cada documento respectivo de cada curso.</w:t>
+        <w:t xml:space="preserve">Una vez que el alumno ya está registrado en la institución, el empleado de atención al alumnado abrirá el registro con la lista de cursos y le consultará al alumno en cuales se </w:t>
+      </w:r>
+      <w:r>
+        <w:rPr>
+          <w:rFonts w:eastAsia="Times New Roman" w:cs="Arial"/>
+          <w:szCs w:val="24"/>
+        </w:rPr>
+        <w:lastRenderedPageBreak/>
+        <w:t>quiere anotar. Una vez realizada la selección, el empleado anotara los datos del alumno en cada documento respectivo de cada curso.</w:t>
       </w:r>
     </w:p>
     <w:p>
@@ -4970,13 +5497,15 @@
       </w:pPr>
       <w:bookmarkStart w:id="18" w:name="_Toc106911528"/>
       <w:r>
-        <w:lastRenderedPageBreak/>
         <w:t>Diagrama de Proceso</w:t>
       </w:r>
       <w:bookmarkEnd w:id="18"/>
     </w:p>
     <w:p/>
     <w:p>
+      <w:pPr>
+        <w:jc w:val="center"/>
+      </w:pPr>
       <w:r>
         <w:rPr>
           <w:noProof/>
@@ -4999,7 +5528,7 @@
                     </pic:cNvPicPr>
                   </pic:nvPicPr>
                   <pic:blipFill>
-                    <a:blip r:embed="rId8">
+                    <a:blip r:embed="rId16">
                       <a:extLst>
                         <a:ext uri="{28A0092B-C50C-407E-A947-70E740481C1C}">
                           <a14:useLocalDpi xmlns:a14="http://schemas.microsoft.com/office/drawing/2010/main" val="0"/>
@@ -5070,7 +5599,7 @@
                     </pic:cNvPicPr>
                   </pic:nvPicPr>
                   <pic:blipFill>
-                    <a:blip r:embed="rId9">
+                    <a:blip r:embed="rId17">
                       <a:extLst>
                         <a:ext uri="{28A0092B-C50C-407E-A947-70E740481C1C}">
                           <a14:useLocalDpi xmlns:a14="http://schemas.microsoft.com/office/drawing/2010/main" val="0"/>
@@ -5140,7 +5669,7 @@
                     </pic:cNvPicPr>
                   </pic:nvPicPr>
                   <pic:blipFill>
-                    <a:blip r:embed="rId10">
+                    <a:blip r:embed="rId18">
                       <a:extLst>
                         <a:ext uri="{28A0092B-C50C-407E-A947-70E740481C1C}">
                           <a14:useLocalDpi xmlns:a14="http://schemas.microsoft.com/office/drawing/2010/main" val="0"/>
@@ -5190,6 +5719,7 @@
     <w:p>
       <w:pPr>
         <w:pStyle w:val="Ttulo2"/>
+        <w:jc w:val="center"/>
       </w:pPr>
       <w:bookmarkStart w:id="20" w:name="_Toc106911530"/>
       <w:r>
@@ -5215,6 +5745,7 @@
     <w:p>
       <w:pPr>
         <w:pStyle w:val="Ttulo3"/>
+        <w:jc w:val="center"/>
       </w:pPr>
       <w:bookmarkStart w:id="21" w:name="_Toc106911531"/>
       <w:r>
@@ -5547,6 +6078,9 @@
     </w:p>
     <w:p/>
     <w:p>
+      <w:pPr>
+        <w:jc w:val="center"/>
+      </w:pPr>
       <w:r>
         <w:rPr>
           <w:noProof/>
@@ -5569,7 +6103,7 @@
                     </pic:cNvPicPr>
                   </pic:nvPicPr>
                   <pic:blipFill>
-                    <a:blip r:embed="rId11">
+                    <a:blip r:embed="rId19">
                       <a:extLst>
                         <a:ext uri="{28A0092B-C50C-407E-A947-70E740481C1C}">
                           <a14:useLocalDpi xmlns:a14="http://schemas.microsoft.com/office/drawing/2010/main" val="0"/>
@@ -5737,6 +6271,9 @@
     </w:p>
     <w:p/>
     <w:p>
+      <w:pPr>
+        <w:jc w:val="center"/>
+      </w:pPr>
       <w:r>
         <w:rPr>
           <w:noProof/>
@@ -5759,7 +6296,7 @@
                     </pic:cNvPicPr>
                   </pic:nvPicPr>
                   <pic:blipFill>
-                    <a:blip r:embed="rId12">
+                    <a:blip r:embed="rId20">
                       <a:extLst>
                         <a:ext uri="{28A0092B-C50C-407E-A947-70E740481C1C}">
                           <a14:useLocalDpi xmlns:a14="http://schemas.microsoft.com/office/drawing/2010/main" val="0"/>
@@ -5838,7 +6375,7 @@
                     </pic:cNvPicPr>
                   </pic:nvPicPr>
                   <pic:blipFill>
-                    <a:blip r:embed="rId13">
+                    <a:blip r:embed="rId21">
                       <a:extLst>
                         <a:ext uri="{28A0092B-C50C-407E-A947-70E740481C1C}">
                           <a14:useLocalDpi xmlns:a14="http://schemas.microsoft.com/office/drawing/2010/main" val="0"/>
@@ -5895,6 +6432,9 @@
     </w:p>
     <w:p/>
     <w:p>
+      <w:pPr>
+        <w:jc w:val="center"/>
+      </w:pPr>
       <w:r>
         <w:rPr>
           <w:noProof/>
@@ -5917,7 +6457,7 @@
                     </pic:cNvPicPr>
                   </pic:nvPicPr>
                   <pic:blipFill>
-                    <a:blip r:embed="rId14">
+                    <a:blip r:embed="rId22">
                       <a:extLst>
                         <a:ext uri="{28A0092B-C50C-407E-A947-70E740481C1C}">
                           <a14:useLocalDpi xmlns:a14="http://schemas.microsoft.com/office/drawing/2010/main" val="0"/>
@@ -5997,7 +6537,7 @@
                     <pic:cNvPicPr/>
                   </pic:nvPicPr>
                   <pic:blipFill>
-                    <a:blip r:embed="rId15"/>
+                    <a:blip r:embed="rId23"/>
                     <a:stretch>
                       <a:fillRect/>
                     </a:stretch>
@@ -6034,6 +6574,7 @@
     <w:p>
       <w:pPr>
         <w:pStyle w:val="Ttulo3"/>
+        <w:jc w:val="center"/>
       </w:pPr>
       <w:bookmarkStart w:id="22" w:name="_Toc106911532"/>
       <w:r>
@@ -6364,7 +6905,7 @@
                     </pic:cNvPicPr>
                   </pic:nvPicPr>
                   <pic:blipFill>
-                    <a:blip r:embed="rId16">
+                    <a:blip r:embed="rId24">
                       <a:extLst>
                         <a:ext uri="{28A0092B-C50C-407E-A947-70E740481C1C}">
                           <a14:useLocalDpi xmlns:a14="http://schemas.microsoft.com/office/drawing/2010/main" val="0"/>
@@ -6622,6 +7163,9 @@
     </w:p>
     <w:p/>
     <w:p>
+      <w:pPr>
+        <w:jc w:val="center"/>
+      </w:pPr>
       <w:r>
         <w:rPr>
           <w:noProof/>
@@ -6644,7 +7188,7 @@
                     </pic:cNvPicPr>
                   </pic:nvPicPr>
                   <pic:blipFill>
-                    <a:blip r:embed="rId17">
+                    <a:blip r:embed="rId25">
                       <a:extLst>
                         <a:ext uri="{28A0092B-C50C-407E-A947-70E740481C1C}">
                           <a14:useLocalDpi xmlns:a14="http://schemas.microsoft.com/office/drawing/2010/main" val="0"/>
@@ -6723,7 +7267,7 @@
                     </pic:cNvPicPr>
                   </pic:nvPicPr>
                   <pic:blipFill>
-                    <a:blip r:embed="rId18">
+                    <a:blip r:embed="rId26">
                       <a:extLst>
                         <a:ext uri="{28A0092B-C50C-407E-A947-70E740481C1C}">
                           <a14:useLocalDpi xmlns:a14="http://schemas.microsoft.com/office/drawing/2010/main" val="0"/>
@@ -6780,6 +7324,9 @@
     </w:p>
     <w:p/>
     <w:p>
+      <w:pPr>
+        <w:jc w:val="center"/>
+      </w:pPr>
       <w:r>
         <w:rPr>
           <w:noProof/>
@@ -6802,7 +7349,7 @@
                     </pic:cNvPicPr>
                   </pic:nvPicPr>
                   <pic:blipFill>
-                    <a:blip r:embed="rId19">
+                    <a:blip r:embed="rId27">
                       <a:extLst>
                         <a:ext uri="{28A0092B-C50C-407E-A947-70E740481C1C}">
                           <a14:useLocalDpi xmlns:a14="http://schemas.microsoft.com/office/drawing/2010/main" val="0"/>
@@ -6882,7 +7429,7 @@
                     <pic:cNvPicPr/>
                   </pic:nvPicPr>
                   <pic:blipFill>
-                    <a:blip r:embed="rId20"/>
+                    <a:blip r:embed="rId28"/>
                     <a:stretch>
                       <a:fillRect/>
                     </a:stretch>
@@ -6919,6 +7466,7 @@
     <w:p>
       <w:pPr>
         <w:pStyle w:val="Ttulo3"/>
+        <w:jc w:val="center"/>
       </w:pPr>
       <w:bookmarkStart w:id="23" w:name="_Toc106911533"/>
       <w:r>
@@ -7306,6 +7854,9 @@
     </w:p>
     <w:p/>
     <w:p>
+      <w:pPr>
+        <w:jc w:val="center"/>
+      </w:pPr>
       <w:r>
         <w:rPr>
           <w:noProof/>
@@ -7328,7 +7879,7 @@
                     </pic:cNvPicPr>
                   </pic:nvPicPr>
                   <pic:blipFill>
-                    <a:blip r:embed="rId21">
+                    <a:blip r:embed="rId29">
                       <a:extLst>
                         <a:ext uri="{28A0092B-C50C-407E-A947-70E740481C1C}">
                           <a14:useLocalDpi xmlns:a14="http://schemas.microsoft.com/office/drawing/2010/main" val="0"/>
@@ -7517,7 +8068,7 @@
                     </pic:cNvPicPr>
                   </pic:nvPicPr>
                   <pic:blipFill>
-                    <a:blip r:embed="rId22">
+                    <a:blip r:embed="rId30">
                       <a:extLst>
                         <a:ext uri="{28A0092B-C50C-407E-A947-70E740481C1C}">
                           <a14:useLocalDpi xmlns:a14="http://schemas.microsoft.com/office/drawing/2010/main" val="0"/>
@@ -7596,7 +8147,7 @@
                     </pic:cNvPicPr>
                   </pic:nvPicPr>
                   <pic:blipFill>
-                    <a:blip r:embed="rId23">
+                    <a:blip r:embed="rId31">
                       <a:extLst>
                         <a:ext uri="{28A0092B-C50C-407E-A947-70E740481C1C}">
                           <a14:useLocalDpi xmlns:a14="http://schemas.microsoft.com/office/drawing/2010/main" val="0"/>
@@ -7676,7 +8227,7 @@
                     <pic:cNvPicPr/>
                   </pic:nvPicPr>
                   <pic:blipFill>
-                    <a:blip r:embed="rId24"/>
+                    <a:blip r:embed="rId32"/>
                     <a:stretch>
                       <a:fillRect/>
                     </a:stretch>
@@ -7713,6 +8264,7 @@
     <w:p>
       <w:pPr>
         <w:pStyle w:val="Ttulo3"/>
+        <w:jc w:val="center"/>
       </w:pPr>
       <w:bookmarkStart w:id="24" w:name="_Toc106911534"/>
       <w:r>
@@ -8127,6 +8679,9 @@
     </w:p>
     <w:p/>
     <w:p>
+      <w:pPr>
+        <w:jc w:val="center"/>
+      </w:pPr>
       <w:r>
         <w:rPr>
           <w:noProof/>
@@ -8149,7 +8704,7 @@
                     </pic:cNvPicPr>
                   </pic:nvPicPr>
                   <pic:blipFill>
-                    <a:blip r:embed="rId25">
+                    <a:blip r:embed="rId33">
                       <a:extLst>
                         <a:ext uri="{28A0092B-C50C-407E-A947-70E740481C1C}">
                           <a14:useLocalDpi xmlns:a14="http://schemas.microsoft.com/office/drawing/2010/main" val="0"/>
@@ -8299,11 +8854,9 @@
       <w:r>
         <w:t xml:space="preserve">6. El sistema muestra en mensaje indicando que el alumno ha sido </w:t>
       </w:r>
-      <w:proofErr w:type="spellStart"/>
-      <w:r>
-        <w:t>inscipto</w:t>
-      </w:r>
-      <w:proofErr w:type="spellEnd"/>
+      <w:r>
+        <w:t>inscripto</w:t>
+      </w:r>
     </w:p>
     <w:p/>
     <w:p>
@@ -8344,6 +8897,9 @@
     </w:p>
     <w:p/>
     <w:p>
+      <w:pPr>
+        <w:jc w:val="center"/>
+      </w:pPr>
       <w:r>
         <w:rPr>
           <w:noProof/>
@@ -8366,7 +8922,7 @@
                     </pic:cNvPicPr>
                   </pic:nvPicPr>
                   <pic:blipFill>
-                    <a:blip r:embed="rId26">
+                    <a:blip r:embed="rId34">
                       <a:extLst>
                         <a:ext uri="{28A0092B-C50C-407E-A947-70E740481C1C}">
                           <a14:useLocalDpi xmlns:a14="http://schemas.microsoft.com/office/drawing/2010/main" val="0"/>
@@ -8445,7 +9001,7 @@
                     </pic:cNvPicPr>
                   </pic:nvPicPr>
                   <pic:blipFill>
-                    <a:blip r:embed="rId27">
+                    <a:blip r:embed="rId35">
                       <a:extLst>
                         <a:ext uri="{28A0092B-C50C-407E-A947-70E740481C1C}">
                           <a14:useLocalDpi xmlns:a14="http://schemas.microsoft.com/office/drawing/2010/main" val="0"/>
@@ -8502,6 +9058,9 @@
     </w:p>
     <w:p/>
     <w:p>
+      <w:pPr>
+        <w:jc w:val="center"/>
+      </w:pPr>
       <w:r>
         <w:rPr>
           <w:noProof/>
@@ -8524,7 +9083,7 @@
                     </pic:cNvPicPr>
                   </pic:nvPicPr>
                   <pic:blipFill>
-                    <a:blip r:embed="rId28">
+                    <a:blip r:embed="rId36">
                       <a:extLst>
                         <a:ext uri="{28A0092B-C50C-407E-A947-70E740481C1C}">
                           <a14:useLocalDpi xmlns:a14="http://schemas.microsoft.com/office/drawing/2010/main" val="0"/>
@@ -8590,7 +9149,7 @@
                     <pic:cNvPicPr/>
                   </pic:nvPicPr>
                   <pic:blipFill>
-                    <a:blip r:embed="rId29"/>
+                    <a:blip r:embed="rId37"/>
                     <a:stretch>
                       <a:fillRect/>
                     </a:stretch>
@@ -8675,10 +9234,10 @@
             <v:path o:extrusionok="f" gradientshapeok="t" o:connecttype="rect"/>
             <o:lock v:ext="edit" aspectratio="t"/>
           </v:shapetype>
-          <v:shape id="_x0000_i1025" type="#_x0000_t75" style="width:467.3pt;height:290.05pt" o:ole="">
-            <v:imagedata r:id="rId30" o:title=""/>
+          <v:shape id="_x0000_i1025" type="#_x0000_t75" style="width:467.25pt;height:290.25pt" o:ole="">
+            <v:imagedata r:id="rId38" o:title=""/>
           </v:shape>
-          <o:OLEObject Type="Embed" ProgID="Paint.Picture" ShapeID="_x0000_i1025" DrawAspect="Content" ObjectID="_1717697271" r:id="rId31"/>
+          <o:OLEObject Type="Embed" ProgID="PBrush" ShapeID="_x0000_i1025" DrawAspect="Content" ObjectID="_1719057297" r:id="rId39"/>
         </w:object>
       </w:r>
     </w:p>
@@ -8723,7 +9282,7 @@
                     </pic:cNvPicPr>
                   </pic:nvPicPr>
                   <pic:blipFill>
-                    <a:blip r:embed="rId32">
+                    <a:blip r:embed="rId40">
                       <a:extLst>
                         <a:ext uri="{28A0092B-C50C-407E-A947-70E740481C1C}">
                           <a14:useLocalDpi xmlns:a14="http://schemas.microsoft.com/office/drawing/2010/main" val="0"/>
@@ -8769,7 +9328,6 @@
         <w:t>Esquema de persistencia</w:t>
       </w:r>
     </w:p>
-    <w:p/>
     <w:p>
       <w:pPr>
         <w:pStyle w:val="Ttulo4"/>
@@ -8790,10 +9348,10 @@
           <w:noProof/>
         </w:rPr>
         <w:drawing>
-          <wp:inline distT="0" distB="0" distL="0" distR="0" wp14:anchorId="418549BB" wp14:editId="7A8B008A">
-            <wp:extent cx="5943600" cy="5312410"/>
-            <wp:effectExtent l="0" t="0" r="0" b="2540"/>
-            <wp:docPr id="39" name="Imagen 39"/>
+          <wp:inline distT="0" distB="0" distL="0" distR="0" wp14:anchorId="1041719A" wp14:editId="05756AEF">
+            <wp:extent cx="5943600" cy="6451600"/>
+            <wp:effectExtent l="0" t="0" r="0" b="6350"/>
+            <wp:docPr id="10" name="Imagen 10"/>
             <wp:cNvGraphicFramePr>
               <a:graphicFrameLocks xmlns:a="http://schemas.openxmlformats.org/drawingml/2006/main" noChangeAspect="1"/>
             </wp:cNvGraphicFramePr>
@@ -8801,13 +9359,13 @@
               <a:graphicData uri="http://schemas.openxmlformats.org/drawingml/2006/picture">
                 <pic:pic xmlns:pic="http://schemas.openxmlformats.org/drawingml/2006/picture">
                   <pic:nvPicPr>
-                    <pic:cNvPr id="0" name="Picture 34"/>
+                    <pic:cNvPr id="0" name="Picture 2"/>
                     <pic:cNvPicPr>
                       <a:picLocks noChangeAspect="1" noChangeArrowheads="1"/>
                     </pic:cNvPicPr>
                   </pic:nvPicPr>
                   <pic:blipFill>
-                    <a:blip r:embed="rId33">
+                    <a:blip r:embed="rId41">
                       <a:extLst>
                         <a:ext uri="{28A0092B-C50C-407E-A947-70E740481C1C}">
                           <a14:useLocalDpi xmlns:a14="http://schemas.microsoft.com/office/drawing/2010/main" val="0"/>
@@ -8822,7 +9380,7 @@
                   <pic:spPr bwMode="auto">
                     <a:xfrm>
                       <a:off x="0" y="0"/>
-                      <a:ext cx="5943600" cy="5312410"/>
+                      <a:ext cx="5943600" cy="6451600"/>
                     </a:xfrm>
                     <a:prstGeom prst="rect">
                       <a:avLst/>
@@ -8866,17 +9424,14 @@
         <w:br/>
       </w:r>
       <w:r>
-        <w:br/>
-      </w:r>
-      <w:r>
         <w:rPr>
           <w:noProof/>
         </w:rPr>
         <w:drawing>
-          <wp:inline distT="0" distB="0" distL="0" distR="0" wp14:anchorId="4B84FBE6" wp14:editId="2D7D7A61">
-            <wp:extent cx="4364990" cy="5132705"/>
-            <wp:effectExtent l="0" t="0" r="0" b="0"/>
-            <wp:docPr id="40" name="Imagen 40"/>
+          <wp:inline distT="0" distB="0" distL="0" distR="0" wp14:anchorId="125FCDA2" wp14:editId="199634D8">
+            <wp:extent cx="5580586" cy="7067550"/>
+            <wp:effectExtent l="0" t="0" r="1270" b="0"/>
+            <wp:docPr id="11" name="Imagen 11"/>
             <wp:cNvGraphicFramePr>
               <a:graphicFrameLocks xmlns:a="http://schemas.openxmlformats.org/drawingml/2006/main" noChangeAspect="1"/>
             </wp:cNvGraphicFramePr>
@@ -8884,13 +9439,13 @@
               <a:graphicData uri="http://schemas.openxmlformats.org/drawingml/2006/picture">
                 <pic:pic xmlns:pic="http://schemas.openxmlformats.org/drawingml/2006/picture">
                   <pic:nvPicPr>
-                    <pic:cNvPr id="0" name="Picture 35"/>
+                    <pic:cNvPr id="0" name="Picture 3"/>
                     <pic:cNvPicPr>
                       <a:picLocks noChangeAspect="1" noChangeArrowheads="1"/>
                     </pic:cNvPicPr>
                   </pic:nvPicPr>
                   <pic:blipFill>
-                    <a:blip r:embed="rId34">
+                    <a:blip r:embed="rId42">
                       <a:extLst>
                         <a:ext uri="{28A0092B-C50C-407E-A947-70E740481C1C}">
                           <a14:useLocalDpi xmlns:a14="http://schemas.microsoft.com/office/drawing/2010/main" val="0"/>
@@ -8905,7 +9460,7 @@
                   <pic:spPr bwMode="auto">
                     <a:xfrm>
                       <a:off x="0" y="0"/>
-                      <a:ext cx="4364990" cy="5132705"/>
+                      <a:ext cx="5580930" cy="7067986"/>
                     </a:xfrm>
                     <a:prstGeom prst="rect">
                       <a:avLst/>
@@ -9047,7 +9602,7 @@
                     </pic:cNvPicPr>
                   </pic:nvPicPr>
                   <pic:blipFill>
-                    <a:blip r:embed="rId35">
+                    <a:blip r:embed="rId43">
                       <a:extLst>
                         <a:ext uri="{28A0092B-C50C-407E-A947-70E740481C1C}">
                           <a14:useLocalDpi xmlns:a14="http://schemas.microsoft.com/office/drawing/2010/main" val="0"/>
@@ -9132,7 +9687,7 @@
                     </pic:cNvPicPr>
                   </pic:nvPicPr>
                   <pic:blipFill>
-                    <a:blip r:embed="rId36">
+                    <a:blip r:embed="rId44">
                       <a:extLst>
                         <a:ext uri="{28A0092B-C50C-407E-A947-70E740481C1C}">
                           <a14:useLocalDpi xmlns:a14="http://schemas.microsoft.com/office/drawing/2010/main" val="0"/>
@@ -9199,7 +9754,7 @@
                     </pic:cNvPicPr>
                   </pic:nvPicPr>
                   <pic:blipFill>
-                    <a:blip r:embed="rId37">
+                    <a:blip r:embed="rId45">
                       <a:extLst>
                         <a:ext uri="{28A0092B-C50C-407E-A947-70E740481C1C}">
                           <a14:useLocalDpi xmlns:a14="http://schemas.microsoft.com/office/drawing/2010/main" val="0"/>
@@ -9344,6 +9899,9 @@
     </w:p>
     <w:p/>
     <w:p>
+      <w:pPr>
+        <w:jc w:val="center"/>
+      </w:pPr>
       <w:r>
         <w:rPr>
           <w:noProof/>
@@ -9366,7 +9924,7 @@
                     </pic:cNvPicPr>
                   </pic:nvPicPr>
                   <pic:blipFill>
-                    <a:blip r:embed="rId38">
+                    <a:blip r:embed="rId46">
                       <a:extLst>
                         <a:ext uri="{28A0092B-C50C-407E-A947-70E740481C1C}">
                           <a14:useLocalDpi xmlns:a14="http://schemas.microsoft.com/office/drawing/2010/main" val="0"/>
@@ -9425,6 +9983,7 @@
     <w:p/>
     <w:p>
       <w:pPr>
+        <w:jc w:val="center"/>
         <w:rPr>
           <w:rFonts w:eastAsiaTheme="majorEastAsia" w:cstheme="majorBidi"/>
           <w:color w:val="000000" w:themeColor="text1"/>
@@ -9454,7 +10013,7 @@
                     </pic:cNvPicPr>
                   </pic:nvPicPr>
                   <pic:blipFill>
-                    <a:blip r:embed="rId39">
+                    <a:blip r:embed="rId47">
                       <a:extLst>
                         <a:ext uri="{28A0092B-C50C-407E-A947-70E740481C1C}">
                           <a14:useLocalDpi xmlns:a14="http://schemas.microsoft.com/office/drawing/2010/main" val="0"/>
@@ -9803,7 +10362,7 @@
                     </pic:cNvPicPr>
                   </pic:nvPicPr>
                   <pic:blipFill>
-                    <a:blip r:embed="rId40">
+                    <a:blip r:embed="rId48">
                       <a:extLst>
                         <a:ext uri="{28A0092B-C50C-407E-A947-70E740481C1C}">
                           <a14:useLocalDpi xmlns:a14="http://schemas.microsoft.com/office/drawing/2010/main" val="0"/>
@@ -9870,7 +10429,7 @@
                     </pic:cNvPicPr>
                   </pic:nvPicPr>
                   <pic:blipFill>
-                    <a:blip r:embed="rId41">
+                    <a:blip r:embed="rId49">
                       <a:extLst>
                         <a:ext uri="{28A0092B-C50C-407E-A947-70E740481C1C}">
                           <a14:useLocalDpi xmlns:a14="http://schemas.microsoft.com/office/drawing/2010/main" val="0"/>
@@ -9946,7 +10505,7 @@
                     </pic:cNvPicPr>
                   </pic:nvPicPr>
                   <pic:blipFill>
-                    <a:blip r:embed="rId42">
+                    <a:blip r:embed="rId50">
                       <a:extLst>
                         <a:ext uri="{28A0092B-C50C-407E-A947-70E740481C1C}">
                           <a14:useLocalDpi xmlns:a14="http://schemas.microsoft.com/office/drawing/2010/main" val="0"/>
@@ -10108,7 +10667,7 @@
                     </pic:cNvPicPr>
                   </pic:nvPicPr>
                   <pic:blipFill>
-                    <a:blip r:embed="rId43">
+                    <a:blip r:embed="rId51">
                       <a:extLst>
                         <a:ext uri="{28A0092B-C50C-407E-A947-70E740481C1C}">
                           <a14:useLocalDpi xmlns:a14="http://schemas.microsoft.com/office/drawing/2010/main" val="0"/>
@@ -10178,7 +10737,7 @@
                     </pic:cNvPicPr>
                   </pic:nvPicPr>
                   <pic:blipFill>
-                    <a:blip r:embed="rId44">
+                    <a:blip r:embed="rId52">
                       <a:extLst>
                         <a:ext uri="{28A0092B-C50C-407E-A947-70E740481C1C}">
                           <a14:useLocalDpi xmlns:a14="http://schemas.microsoft.com/office/drawing/2010/main" val="0"/>
@@ -10265,7 +10824,7 @@
                     </pic:cNvPicPr>
                   </pic:nvPicPr>
                   <pic:blipFill>
-                    <a:blip r:embed="rId45">
+                    <a:blip r:embed="rId53">
                       <a:extLst>
                         <a:ext uri="{28A0092B-C50C-407E-A947-70E740481C1C}">
                           <a14:useLocalDpi xmlns:a14="http://schemas.microsoft.com/office/drawing/2010/main" val="0"/>
@@ -10299,8 +10858,8 @@
     </w:p>
     <w:p/>
     <w:sectPr>
-      <w:headerReference w:type="default" r:id="rId46"/>
-      <w:footerReference w:type="default" r:id="rId47"/>
+      <w:headerReference w:type="default" r:id="rId54"/>
+      <w:footerReference w:type="default" r:id="rId55"/>
       <w:pgSz w:w="12240" w:h="15840"/>
       <w:pgMar w:top="1440" w:right="1440" w:bottom="1440" w:left="1440" w:header="720" w:footer="720" w:gutter="0"/>
       <w:cols w:space="720"/>
@@ -10857,7 +11416,7 @@
               <w:szCs w:val="20"/>
               <w:lang w:val="es-AR"/>
             </w:rPr>
-            <w:t>2</w:t>
+            <w:t>07</w:t>
           </w:r>
           <w:r>
             <w:rPr>
@@ -10867,7 +11426,7 @@
               <w:szCs w:val="20"/>
               <w:lang w:val="es-AR"/>
             </w:rPr>
-            <w:t>3</w:t>
+            <w:t>/</w:t>
           </w:r>
           <w:r>
             <w:rPr>
@@ -10877,17 +11436,7 @@
               <w:szCs w:val="20"/>
               <w:lang w:val="es-AR"/>
             </w:rPr>
-            <w:t>/0</w:t>
-          </w:r>
-          <w:r>
-            <w:rPr>
-              <w:rFonts w:eastAsia="Arial" w:cs="Arial"/>
-              <w:color w:val="000000"/>
-              <w:sz w:val="20"/>
-              <w:szCs w:val="20"/>
-              <w:lang w:val="es-AR"/>
-            </w:rPr>
-            <w:t>5</w:t>
+            <w:t>11</w:t>
           </w:r>
           <w:r>
             <w:rPr>
@@ -11392,7 +11941,17 @@
               <w:szCs w:val="20"/>
               <w:lang w:val="es-AR"/>
             </w:rPr>
-            <w:t>1.0</w:t>
+            <w:t>1.</w:t>
+          </w:r>
+          <w:r>
+            <w:rPr>
+              <w:rFonts w:eastAsia="Arial" w:cs="Arial"/>
+              <w:color w:val="000000"/>
+              <w:sz w:val="20"/>
+              <w:szCs w:val="20"/>
+              <w:lang w:val="es-AR"/>
+            </w:rPr>
+            <w:t>2</w:t>
           </w:r>
         </w:p>
         <w:p>

</xml_diff>